<commit_message>
ajout informations complémentaires utilisation authentification
</commit_message>
<xml_diff>
--- a/d3.docx
+++ b/d3.docx
@@ -66,15 +66,14 @@
       <w:r>
         <w:rPr>
           <w:b/>
-          <w:noProof/>
           <w:color w:val="FF0000"/>
           <w:sz w:val="40"/>
           <w:szCs w:val="40"/>
-          <w:lang w:eastAsia="fr-FR"/>
+          <w:lang w:val="fr-CH"/>
         </w:rPr>
         <w:drawing>
-          <wp:inline distT="0" distB="0" distL="0" distR="0" wp14:anchorId="730D5359" wp14:editId="6143693A">
-            <wp:extent cx="5756910" cy="4279265"/>
+          <wp:inline distT="0" distB="0" distL="0" distR="0" wp14:anchorId="242B4746" wp14:editId="03770608">
+            <wp:extent cx="5756910" cy="4318000"/>
             <wp:effectExtent l="0" t="0" r="8890" b="0"/>
             <wp:docPr id="1" name="Image 1"/>
             <wp:cNvGraphicFramePr>
@@ -96,7 +95,7 @@
                   <pic:spPr>
                     <a:xfrm>
                       <a:off x="0" y="0"/>
-                      <a:ext cx="5756910" cy="4279265"/>
+                      <a:ext cx="5756910" cy="4318000"/>
                     </a:xfrm>
                     <a:prstGeom prst="rect">
                       <a:avLst/>
@@ -187,6 +186,83 @@
           <w:lang w:val="fr-CH"/>
         </w:rPr>
         <w:t>C’est pour cela que j’ai procédé à une spécialisation d’acteur où tous les acteurs peuvent être représentés par un seul acteur « utilisateur »</w:t>
+      </w:r>
+    </w:p>
+    <w:p>
+      <w:pPr>
+        <w:rPr>
+          <w:color w:val="000000" w:themeColor="text1"/>
+          <w:sz w:val="28"/>
+          <w:szCs w:val="28"/>
+          <w:lang w:val="fr-CH"/>
+        </w:rPr>
+      </w:pPr>
+      <w:r>
+        <w:rPr>
+          <w:color w:val="000000" w:themeColor="text1"/>
+          <w:sz w:val="28"/>
+          <w:szCs w:val="28"/>
+          <w:lang w:val="fr-CH"/>
+        </w:rPr>
+        <w:t>Ensuite comme on peut voir sur le diagramme, on peut soit dèja être un utilisation dans ce cas là, il faudra rentre son identifiant et son mot de passe.</w:t>
+      </w:r>
+    </w:p>
+    <w:p>
+      <w:pPr>
+        <w:rPr>
+          <w:color w:val="000000" w:themeColor="text1"/>
+          <w:sz w:val="28"/>
+          <w:szCs w:val="28"/>
+          <w:lang w:val="fr-CH"/>
+        </w:rPr>
+      </w:pPr>
+      <w:r>
+        <w:rPr>
+          <w:color w:val="000000" w:themeColor="text1"/>
+          <w:sz w:val="28"/>
+          <w:szCs w:val="28"/>
+          <w:lang w:val="fr-CH"/>
+        </w:rPr>
+        <w:t>Soit, l’utilisateur va devoir s’inscrire en tant que nouvel utilisateur.</w:t>
+      </w:r>
+    </w:p>
+    <w:p>
+      <w:pPr>
+        <w:rPr>
+          <w:color w:val="000000" w:themeColor="text1"/>
+          <w:sz w:val="28"/>
+          <w:szCs w:val="28"/>
+          <w:lang w:val="fr-CH"/>
+        </w:rPr>
+      </w:pPr>
+      <w:r>
+        <w:rPr>
+          <w:color w:val="000000" w:themeColor="text1"/>
+          <w:sz w:val="28"/>
+          <w:szCs w:val="28"/>
+          <w:lang w:val="fr-CH"/>
+        </w:rPr>
+        <w:t>Puis, on pourrait continuer le diagramme en y rajoutant, de rentrer les informations de l’utilisateur, est-il un client, pizzaiolo, le manager, le livreur ou bien le pizzaiolo.</w:t>
+      </w:r>
+    </w:p>
+    <w:p>
+      <w:pPr>
+        <w:rPr>
+          <w:color w:val="000000" w:themeColor="text1"/>
+          <w:sz w:val="28"/>
+          <w:szCs w:val="28"/>
+          <w:lang w:val="fr-CH"/>
+        </w:rPr>
+      </w:pPr>
+      <w:r>
+        <w:rPr>
+          <w:color w:val="000000" w:themeColor="text1"/>
+          <w:sz w:val="28"/>
+          <w:szCs w:val="28"/>
+          <w:lang w:val="fr-CH"/>
+        </w:rPr>
+        <w:lastRenderedPageBreak/>
+        <w:t>L’identification de la nature de l’utilisateur est très important dans le but de cibler ses fonctionnalités par la suite</w:t>
       </w:r>
       <w:bookmarkStart w:id="0" w:name="_GoBack"/>
       <w:bookmarkEnd w:id="0"/>

</xml_diff>